<commit_message>
Third lab + removing typos
</commit_message>
<xml_diff>
--- a/Text documentation/Lab 1/ТЗ.docx
+++ b/Text documentation/Lab 1/ТЗ.docx
@@ -399,56 +399,72 @@
     </w:p>
     <w:p>
       <w:pPr>
-        <w:suppressAutoHyphens/>
+        <w:pStyle w:val="normal"/>
         <w:spacing w:after="0" w:line="360" w:lineRule="auto"/>
-        <w:ind w:left="4536" w:right="141"/>
-        <w:rPr>
-          <w:szCs w:val="24"/>
-          <w:lang w:eastAsia="ru-RU"/>
-        </w:rPr>
-      </w:pPr>
-      <w:r>
-        <w:rPr>
-          <w:szCs w:val="24"/>
-          <w:lang w:eastAsia="ru-RU"/>
-        </w:rPr>
-        <w:t xml:space="preserve">Выполнил: </w:t>
-      </w:r>
-    </w:p>
-    <w:p>
-      <w:pPr>
-        <w:suppressAutoHyphens/>
+        <w:ind w:left="4536" w:right="141" w:firstLine="283"/>
+      </w:pPr>
+      <w:r>
+        <w:t xml:space="preserve">Выполнили: </w:t>
+      </w:r>
+    </w:p>
+    <w:p>
+      <w:pPr>
+        <w:pStyle w:val="normal"/>
         <w:spacing w:after="0" w:line="360" w:lineRule="auto"/>
-        <w:ind w:left="4536" w:right="141"/>
-        <w:rPr>
-          <w:szCs w:val="24"/>
-          <w:lang w:eastAsia="ru-RU"/>
-        </w:rPr>
-      </w:pPr>
-      <w:r>
-        <w:rPr>
-          <w:szCs w:val="24"/>
-          <w:lang w:eastAsia="ru-RU"/>
-        </w:rPr>
-        <w:t>студент гр._______________________</w:t>
-      </w:r>
-    </w:p>
-    <w:p>
-      <w:pPr>
-        <w:suppressAutoHyphens/>
+        <w:ind w:left="4536" w:right="141" w:firstLine="283"/>
+      </w:pPr>
+      <w:r>
+        <w:t>студенты гр._</w:t>
+      </w:r>
+      <w:r>
+        <w:rPr>
+          <w:u w:val="single"/>
+        </w:rPr>
+        <w:t>ЦТУ-20-1б</w:t>
+      </w:r>
+      <w:r>
+        <w:t>____________</w:t>
+      </w:r>
+    </w:p>
+    <w:p>
+      <w:pPr>
+        <w:pStyle w:val="normal"/>
         <w:spacing w:after="0" w:line="360" w:lineRule="auto"/>
-        <w:ind w:left="4536" w:right="141"/>
-        <w:rPr>
-          <w:szCs w:val="24"/>
-          <w:lang w:eastAsia="ru-RU"/>
-        </w:rPr>
-      </w:pPr>
-      <w:r>
-        <w:rPr>
-          <w:szCs w:val="24"/>
-          <w:lang w:eastAsia="ru-RU"/>
-        </w:rPr>
-        <w:t>_________________________________</w:t>
+        <w:ind w:left="4820" w:right="141" w:firstLine="0"/>
+      </w:pPr>
+      <w:proofErr w:type="spellStart"/>
+      <w:r>
+        <w:t>_</w:t>
+      </w:r>
+      <w:r>
+        <w:rPr>
+          <w:u w:val="single"/>
+        </w:rPr>
+        <w:t>Слаутин</w:t>
+      </w:r>
+      <w:proofErr w:type="spellEnd"/>
+      <w:r>
+        <w:rPr>
+          <w:u w:val="single"/>
+        </w:rPr>
+        <w:t xml:space="preserve"> М. Е., </w:t>
+      </w:r>
+      <w:proofErr w:type="spellStart"/>
+      <w:r>
+        <w:rPr>
+          <w:u w:val="single"/>
+        </w:rPr>
+        <w:t>Сыкулев</w:t>
+      </w:r>
+      <w:proofErr w:type="spellEnd"/>
+      <w:r>
+        <w:rPr>
+          <w:u w:val="single"/>
+        </w:rPr>
+        <w:t xml:space="preserve"> А.А.</w:t>
+      </w:r>
+      <w:r>
+        <w:t xml:space="preserve">_______ </w:t>
       </w:r>
     </w:p>
     <w:p>
@@ -887,7 +903,15 @@
           <w:szCs w:val="24"/>
           <w:lang w:eastAsia="ru-RU"/>
         </w:rPr>
-        <w:t>Пермь 2021</w:t>
+        <w:t>Пермь 202</w:t>
+      </w:r>
+      <w:r>
+        <w:rPr>
+          <w:b/>
+          <w:szCs w:val="24"/>
+          <w:lang w:eastAsia="ru-RU"/>
+        </w:rPr>
+        <w:t>4</w:t>
       </w:r>
       <w:r>
         <w:br w:type="page"/>
@@ -4625,6 +4649,20 @@
       <w:sz w:val="22"/>
     </w:rPr>
   </w:style>
+  <w:style w:type="paragraph" w:customStyle="1" w:styleId="normal">
+    <w:name w:val="normal"/>
+    <w:rsid w:val="007A11A6"/>
+    <w:pPr>
+      <w:spacing w:after="240" w:line="240" w:lineRule="auto"/>
+      <w:ind w:firstLine="284"/>
+    </w:pPr>
+    <w:rPr>
+      <w:rFonts w:ascii="Times New Roman" w:eastAsia="Times New Roman" w:hAnsi="Times New Roman" w:cs="Times New Roman"/>
+      <w:sz w:val="24"/>
+      <w:szCs w:val="24"/>
+      <w:lang w:eastAsia="ru-RU"/>
+    </w:rPr>
+  </w:style>
 </w:styles>
 </file>
 
@@ -4916,7 +4954,7 @@
 </file>
 
 <file path=customXml/itemProps1.xml><?xml version="1.0" encoding="utf-8"?>
-<ds:datastoreItem xmlns:ds="http://schemas.openxmlformats.org/officeDocument/2006/customXml" ds:itemID="{797BFEF8-D4A1-40AA-8817-0154A2C2C19C}">
+<ds:datastoreItem xmlns:ds="http://schemas.openxmlformats.org/officeDocument/2006/customXml" ds:itemID="{155D8318-82FB-4EB2-8A64-C173444BC549}">
   <ds:schemaRefs>
     <ds:schemaRef ds:uri="http://schemas.openxmlformats.org/officeDocument/2006/bibliography"/>
   </ds:schemaRefs>

</xml_diff>